<commit_message>
minor typographical edits to 1 Tim 2 sheet
</commit_message>
<xml_diff>
--- a/Pastoral Epistles/04 1Tim 2.1-15 Worksheet.docx
+++ b/Pastoral Epistles/04 1Tim 2.1-15 Worksheet.docx
@@ -325,7 +325,39 @@
           <w:sz w:val="24"/>
           <w:szCs w:val="24"/>
         </w:rPr>
-        <w:t xml:space="preserve">for which I was appointed a preacher and an apostle-- I am speaking the truth in Christ </w:t>
+        <w:t>for which I was appoin</w:t>
+      </w:r>
+      <w:r>
+        <w:rPr>
+          <w:rFonts w:ascii="Gentium Book Basic" w:hAnsi="Gentium Book Basic"/>
+          <w:sz w:val="24"/>
+          <w:szCs w:val="24"/>
+        </w:rPr>
+        <w:t>ted a preacher and an apostle—</w:t>
+      </w:r>
+      <w:r>
+        <w:rPr>
+          <w:rFonts w:ascii="Gentium Book Basic" w:hAnsi="Gentium Book Basic"/>
+          <w:sz w:val="24"/>
+          <w:szCs w:val="24"/>
+        </w:rPr>
+        <w:t>I</w:t>
+      </w:r>
+      <w:r>
+        <w:rPr>
+          <w:rFonts w:ascii="Gentium Book Basic" w:hAnsi="Gentium Book Basic"/>
+          <w:sz w:val="24"/>
+          <w:szCs w:val="24"/>
+        </w:rPr>
+        <w:t xml:space="preserve"> </w:t>
+      </w:r>
+      <w:r>
+        <w:rPr>
+          <w:rFonts w:ascii="Gentium Book Basic" w:hAnsi="Gentium Book Basic"/>
+          <w:sz w:val="24"/>
+          <w:szCs w:val="24"/>
+        </w:rPr>
+        <w:t xml:space="preserve">am speaking the truth in Christ </w:t>
       </w:r>
       <w:r>
         <w:rPr>
@@ -343,10 +375,40 @@
           <w:sz w:val="24"/>
           <w:szCs w:val="24"/>
         </w:rPr>
-        <w:t>not lying-- a teacher of the Gentiles in faith and truth.</w:t>
-      </w:r>
-      <w:bookmarkStart w:id="0" w:name="_GoBack"/>
-      <w:bookmarkEnd w:id="0"/>
+        <w:t>not lying</w:t>
+      </w:r>
+      <w:r>
+        <w:rPr>
+          <w:rFonts w:ascii="Gentium Book Basic" w:hAnsi="Gentium Book Basic"/>
+          <w:sz w:val="24"/>
+          <w:szCs w:val="24"/>
+        </w:rPr>
+        <w:t>—</w:t>
+      </w:r>
+      <w:r>
+        <w:rPr>
+          <w:rFonts w:ascii="Gentium Book Basic" w:hAnsi="Gentium Book Basic"/>
+          <w:sz w:val="24"/>
+          <w:szCs w:val="24"/>
+        </w:rPr>
+        <w:t>a</w:t>
+      </w:r>
+      <w:r>
+        <w:rPr>
+          <w:rFonts w:ascii="Gentium Book Basic" w:hAnsi="Gentium Book Basic"/>
+          <w:sz w:val="24"/>
+          <w:szCs w:val="24"/>
+        </w:rPr>
+        <w:t xml:space="preserve"> </w:t>
+      </w:r>
+      <w:r>
+        <w:rPr>
+          <w:rFonts w:ascii="Gentium Book Basic" w:hAnsi="Gentium Book Basic"/>
+          <w:sz w:val="24"/>
+          <w:szCs w:val="24"/>
+        </w:rPr>
+        <w:t>teacher of the Gentiles in faith and truth.</w:t>
+      </w:r>
     </w:p>
     <w:p>
       <w:pPr>
@@ -390,25 +452,7 @@
           <w:sz w:val="24"/>
           <w:szCs w:val="24"/>
         </w:rPr>
-        <w:t xml:space="preserve">in like manner also, that the women adorn themselves in modest apparel, with propriety </w:t>
-      </w:r>
-      <w:proofErr w:type="gramStart"/>
-      <w:r>
-        <w:rPr>
-          <w:rFonts w:ascii="Gentium Book Basic" w:hAnsi="Gentium Book Basic"/>
-          <w:sz w:val="24"/>
-          <w:szCs w:val="24"/>
-        </w:rPr>
-        <w:t>and</w:t>
-      </w:r>
-      <w:proofErr w:type="gramEnd"/>
-      <w:r>
-        <w:rPr>
-          <w:rFonts w:ascii="Gentium Book Basic" w:hAnsi="Gentium Book Basic"/>
-          <w:sz w:val="24"/>
-          <w:szCs w:val="24"/>
-        </w:rPr>
-        <w:t xml:space="preserve"> moderation, not with braided hair or gold or pearls or costly clothing,</w:t>
+        <w:t>in like manner also, that the women adorn themselves in modest apparel, with propriety and moderation, not with braided hair or gold or pearls or costly clothing,</w:t>
       </w:r>
       <w:r>
         <w:rPr>
@@ -554,6 +598,8 @@
       <w:pPr>
         <w:pStyle w:val="Question"/>
       </w:pPr>
+      <w:bookmarkStart w:id="0" w:name="_GoBack"/>
+      <w:bookmarkEnd w:id="0"/>
     </w:p>
     <w:p>
       <w:pPr>
@@ -3603,6 +3649,7 @@
   <w:style w:type="character" w:default="1" w:styleId="DefaultParagraphFont">
     <w:name w:val="Default Paragraph Font"/>
     <w:uiPriority w:val="1"/>
+    <w:semiHidden/>
     <w:unhideWhenUsed/>
   </w:style>
   <w:style w:type="table" w:default="1" w:styleId="TableNormal">
@@ -3860,6 +3907,33 @@
     <w:rsid w:val="00D420BF"/>
     <w:rPr>
       <w:vertAlign w:val="superscript"/>
+    </w:rPr>
+  </w:style>
+  <w:style w:type="paragraph" w:styleId="BalloonText">
+    <w:name w:val="Balloon Text"/>
+    <w:basedOn w:val="Normal"/>
+    <w:link w:val="BalloonTextChar"/>
+    <w:uiPriority w:val="99"/>
+    <w:semiHidden/>
+    <w:unhideWhenUsed/>
+    <w:rsid w:val="009D0E7F"/>
+    <w:rPr>
+      <w:rFonts w:ascii="Tahoma" w:hAnsi="Tahoma" w:cs="Tahoma"/>
+      <w:sz w:val="16"/>
+      <w:szCs w:val="16"/>
+    </w:rPr>
+  </w:style>
+  <w:style w:type="character" w:customStyle="1" w:styleId="BalloonTextChar">
+    <w:name w:val="Balloon Text Char"/>
+    <w:basedOn w:val="DefaultParagraphFont"/>
+    <w:link w:val="BalloonText"/>
+    <w:uiPriority w:val="99"/>
+    <w:semiHidden/>
+    <w:rsid w:val="009D0E7F"/>
+    <w:rPr>
+      <w:rFonts w:ascii="Tahoma" w:hAnsi="Tahoma" w:cs="Tahoma"/>
+      <w:sz w:val="16"/>
+      <w:szCs w:val="16"/>
     </w:rPr>
   </w:style>
 </w:styles>
@@ -4025,6 +4099,7 @@
   <w:style w:type="character" w:default="1" w:styleId="DefaultParagraphFont">
     <w:name w:val="Default Paragraph Font"/>
     <w:uiPriority w:val="1"/>
+    <w:semiHidden/>
     <w:unhideWhenUsed/>
   </w:style>
   <w:style w:type="table" w:default="1" w:styleId="TableNormal">
@@ -4282,6 +4357,33 @@
     <w:rsid w:val="00D420BF"/>
     <w:rPr>
       <w:vertAlign w:val="superscript"/>
+    </w:rPr>
+  </w:style>
+  <w:style w:type="paragraph" w:styleId="BalloonText">
+    <w:name w:val="Balloon Text"/>
+    <w:basedOn w:val="Normal"/>
+    <w:link w:val="BalloonTextChar"/>
+    <w:uiPriority w:val="99"/>
+    <w:semiHidden/>
+    <w:unhideWhenUsed/>
+    <w:rsid w:val="009D0E7F"/>
+    <w:rPr>
+      <w:rFonts w:ascii="Tahoma" w:hAnsi="Tahoma" w:cs="Tahoma"/>
+      <w:sz w:val="16"/>
+      <w:szCs w:val="16"/>
+    </w:rPr>
+  </w:style>
+  <w:style w:type="character" w:customStyle="1" w:styleId="BalloonTextChar">
+    <w:name w:val="Balloon Text Char"/>
+    <w:basedOn w:val="DefaultParagraphFont"/>
+    <w:link w:val="BalloonText"/>
+    <w:uiPriority w:val="99"/>
+    <w:semiHidden/>
+    <w:rsid w:val="009D0E7F"/>
+    <w:rPr>
+      <w:rFonts w:ascii="Tahoma" w:hAnsi="Tahoma" w:cs="Tahoma"/>
+      <w:sz w:val="16"/>
+      <w:szCs w:val="16"/>
     </w:rPr>
   </w:style>
 </w:styles>
@@ -4577,7 +4679,7 @@
 </file>
 
 <file path=customXml/itemProps1.xml><?xml version="1.0" encoding="utf-8"?>
-<ds:datastoreItem xmlns:ds="http://schemas.openxmlformats.org/officeDocument/2006/customXml" ds:itemID="{54672BEC-01FA-404F-BE9C-90C8F37D35DB}">
+<ds:datastoreItem xmlns:ds="http://schemas.openxmlformats.org/officeDocument/2006/customXml" ds:itemID="{250FB72E-4C48-43D3-8FB7-4A3FB4B8C16D}">
   <ds:schemaRefs>
     <ds:schemaRef ds:uri="http://schemas.openxmlformats.org/officeDocument/2006/bibliography"/>
   </ds:schemaRefs>

</xml_diff>

<commit_message>
finished 1 Timothy 2
</commit_message>
<xml_diff>
--- a/Pastoral Epistles/04 1Tim 2.1-15 Worksheet.docx
+++ b/Pastoral Epistles/04 1Tim 2.1-15 Worksheet.docx
@@ -580,6 +580,7 @@
           <w:iCs/>
         </w:rPr>
       </w:pPr>
+      <w:bookmarkStart w:id="0" w:name="_GoBack"/>
       <w:r>
         <w:lastRenderedPageBreak/>
         <w:t xml:space="preserve">Interpretation: </w:t>
@@ -594,12 +595,38 @@
         <w:t>Read through the passage, and then review and make notes under the questions below.</w:t>
       </w:r>
     </w:p>
+    <w:bookmarkEnd w:id="0"/>
     <w:p>
       <w:pPr>
         <w:pStyle w:val="Question"/>
       </w:pPr>
-      <w:bookmarkStart w:id="0" w:name="_GoBack"/>
-      <w:bookmarkEnd w:id="0"/>
+      <w:r>
+        <w:t xml:space="preserve">Notice the kinds of prayers that this passage calls Christians to pray </w:t>
+      </w:r>
+      <w:r>
+        <w:t>“</w:t>
+      </w:r>
+      <w:r>
+        <w:t xml:space="preserve">for all men, for kings and all who are in authority.” </w:t>
+      </w:r>
+      <w:r>
+        <w:t xml:space="preserve">What </w:t>
+      </w:r>
+      <w:r>
+        <w:t>was the purpose of these prayers? (</w:t>
+      </w:r>
+      <w:r>
+        <w:t>v</w:t>
+      </w:r>
+      <w:r>
+        <w:t>v. 1</w:t>
+      </w:r>
+      <w:r>
+        <w:t>–2</w:t>
+      </w:r>
+      <w:r>
+        <w:t>)</w:t>
+      </w:r>
     </w:p>
     <w:p>
       <w:pPr>
@@ -620,6 +647,9 @@
       <w:pPr>
         <w:pStyle w:val="Question"/>
       </w:pPr>
+      <w:r>
+        <w:t>What key truth about “God our Savior” should motivate prayers for all men (vv. 3–4)?</w:t>
+      </w:r>
     </w:p>
     <w:p>
       <w:pPr>
@@ -640,6 +670,9 @@
       <w:pPr>
         <w:pStyle w:val="Question"/>
       </w:pPr>
+      <w:r>
+        <w:t xml:space="preserve">Why is it important for Paul to mention that there is “one God and one Mediator between God and men” in v. 5?  </w:t>
+      </w:r>
     </w:p>
     <w:p>
       <w:pPr>
@@ -660,6 +693,9 @@
       <w:pPr>
         <w:pStyle w:val="Question"/>
       </w:pPr>
+      <w:r>
+        <w:t>Why does Paul emphasize that Christian men pray “lifting up holy hands, without wrath and doubting” (v. 8)?</w:t>
+      </w:r>
     </w:p>
     <w:p>
       <w:pPr>
@@ -680,6 +716,21 @@
       <w:pPr>
         <w:pStyle w:val="Question"/>
       </w:pPr>
+      <w:r>
+        <w:t>What does it mean for Christian women to “adorn themselves… with good works”</w:t>
+      </w:r>
+      <w:r>
+        <w:t xml:space="preserve"> </w:t>
+      </w:r>
+      <w:r>
+        <w:t>(v</w:t>
+      </w:r>
+      <w:r>
+        <w:t>v</w:t>
+      </w:r>
+      <w:r>
+        <w:t xml:space="preserve">. 9–10)? </w:t>
+      </w:r>
     </w:p>
     <w:p>
       <w:pPr>
@@ -700,6 +751,17 @@
       <w:pPr>
         <w:pStyle w:val="Question"/>
       </w:pPr>
+      <w:r>
+        <w:t xml:space="preserve">What </w:t>
+      </w:r>
+      <w:proofErr w:type="gramStart"/>
+      <w:r>
+        <w:t>do</w:t>
+      </w:r>
+      <w:proofErr w:type="gramEnd"/>
+      <w:r>
+        <w:t xml:space="preserve"> vv. 11–12 expressly permit, and what do they expressly prohibit? Compare with Tit. 2:3–5; 2 Tim. 1:5; 3:14–15.</w:t>
+      </w:r>
     </w:p>
     <w:p>
       <w:pPr>
@@ -720,6 +782,9 @@
       <w:pPr>
         <w:pStyle w:val="Question"/>
       </w:pPr>
+      <w:r>
+        <w:t>What does Paul mean when he says that “Adam was not deceived” (v. 14), since Roman 5:12ff and 1 Cor. 15:21–22 make it clear that Adam sinned in the fall?</w:t>
+      </w:r>
     </w:p>
     <w:p>
       <w:pPr>
@@ -740,6 +805,48 @@
       <w:pPr>
         <w:pStyle w:val="Question"/>
       </w:pPr>
+      <w:r>
+        <w:t xml:space="preserve">What </w:t>
+      </w:r>
+      <w:r>
+        <w:t xml:space="preserve">does it </w:t>
+      </w:r>
+      <w:r>
+        <w:t xml:space="preserve">mean </w:t>
+      </w:r>
+      <w:r>
+        <w:t>in v. 15</w:t>
+      </w:r>
+      <w:r>
+        <w:t xml:space="preserve"> </w:t>
+      </w:r>
+      <w:r>
+        <w:t xml:space="preserve">that </w:t>
+      </w:r>
+      <w:r>
+        <w:t>the woman</w:t>
+      </w:r>
+      <w:r>
+        <w:t xml:space="preserve"> (singular)</w:t>
+      </w:r>
+      <w:r>
+        <w:t xml:space="preserve"> “</w:t>
+      </w:r>
+      <w:r>
+        <w:t xml:space="preserve">will </w:t>
+      </w:r>
+      <w:r>
+        <w:t>be saved in childbearing”</w:t>
+      </w:r>
+      <w:r>
+        <w:t>? W</w:t>
+      </w:r>
+      <w:r>
+        <w:t>hy does this depend on women (plural) continuing in “faith, love, and holiness, with self-control”</w:t>
+      </w:r>
+      <w:r>
+        <w:t>? You may wish to consult a study Bible or commentary for some guidance here.</w:t>
+      </w:r>
     </w:p>
     <w:p>
       <w:pPr>
@@ -3936,6 +4043,71 @@
       <w:szCs w:val="16"/>
     </w:rPr>
   </w:style>
+  <w:style w:type="character" w:styleId="CommentReference">
+    <w:name w:val="annotation reference"/>
+    <w:basedOn w:val="DefaultParagraphFont"/>
+    <w:uiPriority w:val="99"/>
+    <w:semiHidden/>
+    <w:unhideWhenUsed/>
+    <w:rsid w:val="000B7FBD"/>
+    <w:rPr>
+      <w:sz w:val="16"/>
+      <w:szCs w:val="16"/>
+    </w:rPr>
+  </w:style>
+  <w:style w:type="paragraph" w:styleId="CommentText">
+    <w:name w:val="annotation text"/>
+    <w:basedOn w:val="Normal"/>
+    <w:link w:val="CommentTextChar"/>
+    <w:uiPriority w:val="99"/>
+    <w:semiHidden/>
+    <w:unhideWhenUsed/>
+    <w:rsid w:val="000B7FBD"/>
+    <w:rPr>
+      <w:sz w:val="20"/>
+      <w:szCs w:val="20"/>
+    </w:rPr>
+  </w:style>
+  <w:style w:type="character" w:customStyle="1" w:styleId="CommentTextChar">
+    <w:name w:val="Comment Text Char"/>
+    <w:basedOn w:val="DefaultParagraphFont"/>
+    <w:link w:val="CommentText"/>
+    <w:uiPriority w:val="99"/>
+    <w:semiHidden/>
+    <w:rsid w:val="000B7FBD"/>
+    <w:rPr>
+      <w:sz w:val="20"/>
+      <w:szCs w:val="20"/>
+    </w:rPr>
+  </w:style>
+  <w:style w:type="paragraph" w:styleId="CommentSubject">
+    <w:name w:val="annotation subject"/>
+    <w:basedOn w:val="CommentText"/>
+    <w:next w:val="CommentText"/>
+    <w:link w:val="CommentSubjectChar"/>
+    <w:uiPriority w:val="99"/>
+    <w:semiHidden/>
+    <w:unhideWhenUsed/>
+    <w:rsid w:val="000B7FBD"/>
+    <w:rPr>
+      <w:b/>
+      <w:bCs/>
+    </w:rPr>
+  </w:style>
+  <w:style w:type="character" w:customStyle="1" w:styleId="CommentSubjectChar">
+    <w:name w:val="Comment Subject Char"/>
+    <w:basedOn w:val="CommentTextChar"/>
+    <w:link w:val="CommentSubject"/>
+    <w:uiPriority w:val="99"/>
+    <w:semiHidden/>
+    <w:rsid w:val="000B7FBD"/>
+    <w:rPr>
+      <w:b/>
+      <w:bCs/>
+      <w:sz w:val="20"/>
+      <w:szCs w:val="20"/>
+    </w:rPr>
+  </w:style>
 </w:styles>
 </file>
 
@@ -4384,6 +4556,71 @@
       <w:rFonts w:ascii="Tahoma" w:hAnsi="Tahoma" w:cs="Tahoma"/>
       <w:sz w:val="16"/>
       <w:szCs w:val="16"/>
+    </w:rPr>
+  </w:style>
+  <w:style w:type="character" w:styleId="CommentReference">
+    <w:name w:val="annotation reference"/>
+    <w:basedOn w:val="DefaultParagraphFont"/>
+    <w:uiPriority w:val="99"/>
+    <w:semiHidden/>
+    <w:unhideWhenUsed/>
+    <w:rsid w:val="000B7FBD"/>
+    <w:rPr>
+      <w:sz w:val="16"/>
+      <w:szCs w:val="16"/>
+    </w:rPr>
+  </w:style>
+  <w:style w:type="paragraph" w:styleId="CommentText">
+    <w:name w:val="annotation text"/>
+    <w:basedOn w:val="Normal"/>
+    <w:link w:val="CommentTextChar"/>
+    <w:uiPriority w:val="99"/>
+    <w:semiHidden/>
+    <w:unhideWhenUsed/>
+    <w:rsid w:val="000B7FBD"/>
+    <w:rPr>
+      <w:sz w:val="20"/>
+      <w:szCs w:val="20"/>
+    </w:rPr>
+  </w:style>
+  <w:style w:type="character" w:customStyle="1" w:styleId="CommentTextChar">
+    <w:name w:val="Comment Text Char"/>
+    <w:basedOn w:val="DefaultParagraphFont"/>
+    <w:link w:val="CommentText"/>
+    <w:uiPriority w:val="99"/>
+    <w:semiHidden/>
+    <w:rsid w:val="000B7FBD"/>
+    <w:rPr>
+      <w:sz w:val="20"/>
+      <w:szCs w:val="20"/>
+    </w:rPr>
+  </w:style>
+  <w:style w:type="paragraph" w:styleId="CommentSubject">
+    <w:name w:val="annotation subject"/>
+    <w:basedOn w:val="CommentText"/>
+    <w:next w:val="CommentText"/>
+    <w:link w:val="CommentSubjectChar"/>
+    <w:uiPriority w:val="99"/>
+    <w:semiHidden/>
+    <w:unhideWhenUsed/>
+    <w:rsid w:val="000B7FBD"/>
+    <w:rPr>
+      <w:b/>
+      <w:bCs/>
+    </w:rPr>
+  </w:style>
+  <w:style w:type="character" w:customStyle="1" w:styleId="CommentSubjectChar">
+    <w:name w:val="Comment Subject Char"/>
+    <w:basedOn w:val="CommentTextChar"/>
+    <w:link w:val="CommentSubject"/>
+    <w:uiPriority w:val="99"/>
+    <w:semiHidden/>
+    <w:rsid w:val="000B7FBD"/>
+    <w:rPr>
+      <w:b/>
+      <w:bCs/>
+      <w:sz w:val="20"/>
+      <w:szCs w:val="20"/>
     </w:rPr>
   </w:style>
 </w:styles>
@@ -4679,7 +4916,7 @@
 </file>
 
 <file path=customXml/itemProps1.xml><?xml version="1.0" encoding="utf-8"?>
-<ds:datastoreItem xmlns:ds="http://schemas.openxmlformats.org/officeDocument/2006/customXml" ds:itemID="{250FB72E-4C48-43D3-8FB7-4A3FB4B8C16D}">
+<ds:datastoreItem xmlns:ds="http://schemas.openxmlformats.org/officeDocument/2006/customXml" ds:itemID="{79919DBB-171F-4875-BC67-BCAE80D6E940}">
   <ds:schemaRefs>
     <ds:schemaRef ds:uri="http://schemas.openxmlformats.org/officeDocument/2006/bibliography"/>
   </ds:schemaRefs>

</xml_diff>